<commit_message>
Documento de caso de teste
</commit_message>
<xml_diff>
--- a/Documentos/Documento de Caso de teste.docx
+++ b/Documentos/Documento de Caso de teste.docx
@@ -1550,7 +1550,9 @@
         </w:tblBorders>
         <w:tblLayout w:type="fixed"/>
         <w:tblCellMar>
+          <w:top w:w="0" w:type="dxa"/>
           <w:left w:w="108" w:type="dxa"/>
+          <w:bottom w:w="0" w:type="dxa"/>
           <w:right w:w="108" w:type="dxa"/>
         </w:tblCellMar>
       </w:tblPr>
@@ -1571,7 +1573,9 @@
           </w:tblBorders>
           <w:tblLayout w:type="fixed"/>
           <w:tblCellMar>
+            <w:top w:w="0" w:type="dxa"/>
             <w:left w:w="108" w:type="dxa"/>
+            <w:bottom w:w="0" w:type="dxa"/>
             <w:right w:w="108" w:type="dxa"/>
           </w:tblCellMar>
         </w:tblPrEx>
@@ -1716,7 +1720,9 @@
           </w:tblBorders>
           <w:tblLayout w:type="fixed"/>
           <w:tblCellMar>
+            <w:top w:w="0" w:type="dxa"/>
             <w:left w:w="108" w:type="dxa"/>
+            <w:bottom w:w="0" w:type="dxa"/>
             <w:right w:w="108" w:type="dxa"/>
           </w:tblCellMar>
         </w:tblPrEx>
@@ -1897,7 +1903,9 @@
           </w:tblBorders>
           <w:tblLayout w:type="fixed"/>
           <w:tblCellMar>
+            <w:top w:w="0" w:type="dxa"/>
             <w:left w:w="108" w:type="dxa"/>
+            <w:bottom w:w="0" w:type="dxa"/>
             <w:right w:w="108" w:type="dxa"/>
           </w:tblCellMar>
         </w:tblPrEx>
@@ -4436,7 +4444,9 @@
         </w:tblBorders>
         <w:tblLayout w:type="fixed"/>
         <w:tblCellMar>
+          <w:top w:w="0" w:type="dxa"/>
           <w:left w:w="108" w:type="dxa"/>
+          <w:bottom w:w="0" w:type="dxa"/>
           <w:right w:w="108" w:type="dxa"/>
         </w:tblCellMar>
       </w:tblPr>
@@ -4456,7 +4466,9 @@
           </w:tblBorders>
           <w:tblLayout w:type="fixed"/>
           <w:tblCellMar>
+            <w:top w:w="0" w:type="dxa"/>
             <w:left w:w="108" w:type="dxa"/>
+            <w:bottom w:w="0" w:type="dxa"/>
             <w:right w:w="108" w:type="dxa"/>
           </w:tblCellMar>
         </w:tblPrEx>
@@ -4540,103 +4552,6 @@
                 <w:lang w:val="pt-BR"/>
               </w:rPr>
               <w:t>C.1</w:t>
-            </w:r>
-          </w:p>
-        </w:tc>
-      </w:tr>
-      <w:tr>
-        <w:tblPrEx>
-          <w:tblBorders>
-            <w:top w:val="single" w:color="auto" w:sz="4" w:space="0"/>
-            <w:left w:val="single" w:color="auto" w:sz="4" w:space="0"/>
-            <w:bottom w:val="single" w:color="auto" w:sz="4" w:space="0"/>
-            <w:right w:val="single" w:color="auto" w:sz="4" w:space="0"/>
-            <w:insideH w:val="single" w:color="auto" w:sz="4" w:space="0"/>
-            <w:insideV w:val="single" w:color="auto" w:sz="4" w:space="0"/>
-          </w:tblBorders>
-          <w:tblLayout w:type="fixed"/>
-        </w:tblPrEx>
-        <w:tc>
-          <w:tcPr>
-            <w:tcW w:w="4643" w:type="dxa"/>
-          </w:tcPr>
-          <w:p>
-            <w:pPr>
-              <w:spacing w:line="360" w:lineRule="auto"/>
-              <w:jc w:val="both"/>
-              <w:rPr>
-                <w:rFonts w:hint="default" w:ascii="Arial" w:hAnsi="Arial" w:eastAsia="sans-serif" w:cs="Arial"/>
-                <w:b w:val="0"/>
-                <w:bCs w:val="0"/>
-                <w:i w:val="0"/>
-                <w:caps w:val="0"/>
-                <w:color w:val="252525"/>
-                <w:spacing w:val="0"/>
-                <w:sz w:val="24"/>
-                <w:szCs w:val="24"/>
-                <w:shd w:val="clear" w:fill="FFFFFF"/>
-                <w:vertAlign w:val="baseline"/>
-                <w:lang w:val="pt-BR"/>
-              </w:rPr>
-            </w:pPr>
-            <w:r>
-              <w:rPr>
-                <w:rFonts w:hint="default" w:ascii="Arial" w:hAnsi="Arial" w:eastAsia="sans-serif" w:cs="Arial"/>
-                <w:b w:val="0"/>
-                <w:bCs w:val="0"/>
-                <w:i w:val="0"/>
-                <w:caps w:val="0"/>
-                <w:color w:val="252525"/>
-                <w:spacing w:val="0"/>
-                <w:sz w:val="24"/>
-                <w:szCs w:val="24"/>
-                <w:shd w:val="clear" w:fill="FFFFFF"/>
-                <w:vertAlign w:val="baseline"/>
-                <w:lang w:val="pt-BR"/>
-              </w:rPr>
-              <w:t>Nome</w:t>
-            </w:r>
-          </w:p>
-        </w:tc>
-        <w:tc>
-          <w:tcPr>
-            <w:tcW w:w="4644" w:type="dxa"/>
-          </w:tcPr>
-          <w:p>
-            <w:pPr>
-              <w:spacing w:line="360" w:lineRule="auto"/>
-              <w:jc w:val="both"/>
-              <w:rPr>
-                <w:rFonts w:hint="default" w:ascii="Arial" w:hAnsi="Arial" w:eastAsia="sans-serif" w:cs="Arial"/>
-                <w:b w:val="0"/>
-                <w:bCs w:val="0"/>
-                <w:i w:val="0"/>
-                <w:caps w:val="0"/>
-                <w:color w:val="252525"/>
-                <w:spacing w:val="0"/>
-                <w:sz w:val="24"/>
-                <w:szCs w:val="24"/>
-                <w:shd w:val="clear" w:fill="FFFFFF"/>
-                <w:vertAlign w:val="baseline"/>
-                <w:lang w:val="pt-BR"/>
-              </w:rPr>
-            </w:pPr>
-            <w:r>
-              <w:rPr>
-                <w:rFonts w:hint="default" w:ascii="Arial" w:hAnsi="Arial" w:eastAsia="sans-serif" w:cs="Arial"/>
-                <w:b w:val="0"/>
-                <w:bCs w:val="0"/>
-                <w:i w:val="0"/>
-                <w:caps w:val="0"/>
-                <w:color w:val="252525"/>
-                <w:spacing w:val="0"/>
-                <w:sz w:val="24"/>
-                <w:szCs w:val="24"/>
-                <w:shd w:val="clear" w:fill="FFFFFF"/>
-                <w:vertAlign w:val="baseline"/>
-                <w:lang w:val="pt-BR"/>
-              </w:rPr>
-              <w:t>Tamanho da Entrada de Login</w:t>
             </w:r>
           </w:p>
         </w:tc>
@@ -4653,7 +4568,9 @@
           </w:tblBorders>
           <w:tblLayout w:type="fixed"/>
           <w:tblCellMar>
+            <w:top w:w="0" w:type="dxa"/>
             <w:left w:w="108" w:type="dxa"/>
+            <w:bottom w:w="0" w:type="dxa"/>
             <w:right w:w="108" w:type="dxa"/>
           </w:tblCellMar>
         </w:tblPrEx>
@@ -4695,7 +4612,7 @@
                 <w:vertAlign w:val="baseline"/>
                 <w:lang w:val="pt-BR"/>
               </w:rPr>
-              <w:t>Ator</w:t>
+              <w:t>Nome</w:t>
             </w:r>
           </w:p>
         </w:tc>
@@ -4737,7 +4654,7 @@
                 <w:vertAlign w:val="baseline"/>
                 <w:lang w:val="pt-BR"/>
               </w:rPr>
-              <w:t>Usuário</w:t>
+              <w:t>Tamanho da Entrada de Login</w:t>
             </w:r>
           </w:p>
         </w:tc>
@@ -4754,7 +4671,9 @@
           </w:tblBorders>
           <w:tblLayout w:type="fixed"/>
           <w:tblCellMar>
+            <w:top w:w="0" w:type="dxa"/>
             <w:left w:w="108" w:type="dxa"/>
+            <w:bottom w:w="0" w:type="dxa"/>
             <w:right w:w="108" w:type="dxa"/>
           </w:tblCellMar>
         </w:tblPrEx>
@@ -4796,7 +4715,7 @@
                 <w:vertAlign w:val="baseline"/>
                 <w:lang w:val="pt-BR"/>
               </w:rPr>
-              <w:t>Pré-Condição</w:t>
+              <w:t>Ator</w:t>
             </w:r>
           </w:p>
         </w:tc>
@@ -4838,7 +4757,7 @@
                 <w:vertAlign w:val="baseline"/>
                 <w:lang w:val="pt-BR"/>
               </w:rPr>
-              <w:t>Não existir nenhum usuário com mesmo login</w:t>
+              <w:t>Usuário</w:t>
             </w:r>
           </w:p>
         </w:tc>
@@ -4855,7 +4774,112 @@
           </w:tblBorders>
           <w:tblLayout w:type="fixed"/>
           <w:tblCellMar>
+            <w:top w:w="0" w:type="dxa"/>
             <w:left w:w="108" w:type="dxa"/>
+            <w:bottom w:w="0" w:type="dxa"/>
+            <w:right w:w="108" w:type="dxa"/>
+          </w:tblCellMar>
+        </w:tblPrEx>
+        <w:tc>
+          <w:tcPr>
+            <w:tcW w:w="4643" w:type="dxa"/>
+          </w:tcPr>
+          <w:p>
+            <w:pPr>
+              <w:spacing w:line="360" w:lineRule="auto"/>
+              <w:jc w:val="both"/>
+              <w:rPr>
+                <w:rFonts w:hint="default" w:ascii="Arial" w:hAnsi="Arial" w:eastAsia="sans-serif" w:cs="Arial"/>
+                <w:b w:val="0"/>
+                <w:bCs w:val="0"/>
+                <w:i w:val="0"/>
+                <w:caps w:val="0"/>
+                <w:color w:val="252525"/>
+                <w:spacing w:val="0"/>
+                <w:sz w:val="24"/>
+                <w:szCs w:val="24"/>
+                <w:shd w:val="clear" w:fill="FFFFFF"/>
+                <w:vertAlign w:val="baseline"/>
+                <w:lang w:val="pt-BR"/>
+              </w:rPr>
+            </w:pPr>
+            <w:r>
+              <w:rPr>
+                <w:rFonts w:hint="default" w:ascii="Arial" w:hAnsi="Arial" w:eastAsia="sans-serif" w:cs="Arial"/>
+                <w:b w:val="0"/>
+                <w:bCs w:val="0"/>
+                <w:i w:val="0"/>
+                <w:caps w:val="0"/>
+                <w:color w:val="252525"/>
+                <w:spacing w:val="0"/>
+                <w:sz w:val="24"/>
+                <w:szCs w:val="24"/>
+                <w:shd w:val="clear" w:fill="FFFFFF"/>
+                <w:vertAlign w:val="baseline"/>
+                <w:lang w:val="pt-BR"/>
+              </w:rPr>
+              <w:t>Pré-Condição</w:t>
+            </w:r>
+          </w:p>
+        </w:tc>
+        <w:tc>
+          <w:tcPr>
+            <w:tcW w:w="4644" w:type="dxa"/>
+          </w:tcPr>
+          <w:p>
+            <w:pPr>
+              <w:spacing w:line="360" w:lineRule="auto"/>
+              <w:jc w:val="both"/>
+              <w:rPr>
+                <w:rFonts w:hint="default" w:ascii="Arial" w:hAnsi="Arial" w:eastAsia="sans-serif" w:cs="Arial"/>
+                <w:b w:val="0"/>
+                <w:bCs w:val="0"/>
+                <w:i w:val="0"/>
+                <w:caps w:val="0"/>
+                <w:color w:val="252525"/>
+                <w:spacing w:val="0"/>
+                <w:sz w:val="24"/>
+                <w:szCs w:val="24"/>
+                <w:shd w:val="clear" w:fill="FFFFFF"/>
+                <w:vertAlign w:val="baseline"/>
+                <w:lang w:val="pt-BR"/>
+              </w:rPr>
+            </w:pPr>
+            <w:r>
+              <w:rPr>
+                <w:rFonts w:hint="default" w:ascii="Arial" w:hAnsi="Arial" w:eastAsia="sans-serif" w:cs="Arial"/>
+                <w:b w:val="0"/>
+                <w:bCs w:val="0"/>
+                <w:i w:val="0"/>
+                <w:caps w:val="0"/>
+                <w:color w:val="252525"/>
+                <w:spacing w:val="0"/>
+                <w:sz w:val="24"/>
+                <w:szCs w:val="24"/>
+                <w:shd w:val="clear" w:fill="FFFFFF"/>
+                <w:vertAlign w:val="baseline"/>
+                <w:lang w:val="pt-BR"/>
+              </w:rPr>
+              <w:t>Não existir nenhum usuário com mesmo login</w:t>
+            </w:r>
+          </w:p>
+        </w:tc>
+      </w:tr>
+      <w:tr>
+        <w:tblPrEx>
+          <w:tblBorders>
+            <w:top w:val="single" w:color="auto" w:sz="4" w:space="0"/>
+            <w:left w:val="single" w:color="auto" w:sz="4" w:space="0"/>
+            <w:bottom w:val="single" w:color="auto" w:sz="4" w:space="0"/>
+            <w:right w:val="single" w:color="auto" w:sz="4" w:space="0"/>
+            <w:insideH w:val="single" w:color="auto" w:sz="4" w:space="0"/>
+            <w:insideV w:val="single" w:color="auto" w:sz="4" w:space="0"/>
+          </w:tblBorders>
+          <w:tblLayout w:type="fixed"/>
+          <w:tblCellMar>
+            <w:top w:w="0" w:type="dxa"/>
+            <w:left w:w="108" w:type="dxa"/>
+            <w:bottom w:w="0" w:type="dxa"/>
             <w:right w:w="108" w:type="dxa"/>
           </w:tblCellMar>
         </w:tblPrEx>
@@ -6391,26 +6415,7 @@
                 <w:vertAlign w:val="baseline"/>
                 <w:lang w:val="pt-BR"/>
               </w:rPr>
-              <w:t xml:space="preserve">1- </w:t>
-            </w:r>
-            <w:bookmarkStart w:id="0" w:name="_GoBack"/>
-            <w:bookmarkEnd w:id="0"/>
-            <w:r>
-              <w:rPr>
-                <w:rFonts w:hint="default" w:ascii="Arial" w:hAnsi="Arial" w:eastAsia="sans-serif" w:cs="Arial"/>
-                <w:b w:val="0"/>
-                <w:bCs w:val="0"/>
-                <w:i w:val="0"/>
-                <w:caps w:val="0"/>
-                <w:color w:val="252525"/>
-                <w:spacing w:val="0"/>
-                <w:sz w:val="24"/>
-                <w:szCs w:val="24"/>
-                <w:shd w:val="clear" w:fill="FFFFFF"/>
-                <w:vertAlign w:val="baseline"/>
-                <w:lang w:val="pt-BR"/>
-              </w:rPr>
-              <w:t>Abrir aplicação</w:t>
+              <w:t>1- Abrir aplicação</w:t>
             </w:r>
           </w:p>
           <w:p>
@@ -7326,6 +7331,27 @@
           <w:lang w:val="pt-BR"/>
         </w:rPr>
       </w:pPr>
+    </w:p>
+    <w:p>
+      <w:pPr>
+        <w:spacing w:line="360" w:lineRule="auto"/>
+        <w:jc w:val="both"/>
+        <w:rPr>
+          <w:rFonts w:hint="default" w:ascii="Arial" w:hAnsi="Arial" w:eastAsia="sans-serif" w:cs="Arial"/>
+          <w:b w:val="0"/>
+          <w:bCs w:val="0"/>
+          <w:i w:val="0"/>
+          <w:caps w:val="0"/>
+          <w:color w:val="252525"/>
+          <w:spacing w:val="0"/>
+          <w:sz w:val="28"/>
+          <w:szCs w:val="28"/>
+          <w:shd w:val="clear" w:fill="FFFFFF"/>
+          <w:lang w:val="pt-BR"/>
+        </w:rPr>
+      </w:pPr>
+      <w:bookmarkStart w:id="0" w:name="_GoBack"/>
+      <w:bookmarkEnd w:id="0"/>
     </w:p>
     <w:sectPr>
       <w:footnotePr>

</xml_diff>